<commit_message>
all questions added,updated, vegleges added
</commit_message>
<xml_diff>
--- a/GKLB_INTM086_EXJBQV_FZUYM9_FELEVKOZI.docx
+++ b/GKLB_INTM086_EXJBQV_FZUYM9_FELEVKOZI.docx
@@ -14,6 +14,7 @@
           <w:u w:val="single"/>
         </w:rPr>
       </w:pPr>
+      <w:proofErr w:type="spellStart"/>
       <w:r>
         <w:rPr>
           <w:rFonts w:ascii="Times New Roman" w:hAnsi="Times New Roman" w:cs="Times New Roman"/>
@@ -22,7 +23,18 @@
           <w:color w:val="auto"/>
           <w:u w:val="single"/>
         </w:rPr>
-        <w:t>Premiership 2018-2019</w:t>
+        <w:t>Premiership</w:t>
+      </w:r>
+      <w:proofErr w:type="spellEnd"/>
+      <w:r>
+        <w:rPr>
+          <w:rFonts w:ascii="Times New Roman" w:hAnsi="Times New Roman" w:cs="Times New Roman"/>
+          <w:b/>
+          <w:bCs/>
+          <w:color w:val="auto"/>
+          <w:u w:val="single"/>
+        </w:rPr>
+        <w:t xml:space="preserve"> 2018-2019</w:t>
       </w:r>
     </w:p>
     <w:p>
@@ -41,7 +53,115 @@
           <w:sz w:val="24"/>
           <w:szCs w:val="24"/>
         </w:rPr>
-        <w:t>A féléves feladatunkban megvizsgáljuk a 2018-2019-es Premiership szezont. Az adataink 8 táblát ölelnek fel. A táblák név szerint: Game, Goal, Manager, Nation, Player, Team, Team_Manager, Trophy.</w:t>
+        <w:t xml:space="preserve">A féléves feladatunkban megvizsgáljuk a 2018-2019-es </w:t>
+      </w:r>
+      <w:proofErr w:type="spellStart"/>
+      <w:r>
+        <w:rPr>
+          <w:rFonts w:ascii="Times New Roman" w:hAnsi="Times New Roman" w:cs="Times New Roman"/>
+          <w:sz w:val="24"/>
+          <w:szCs w:val="24"/>
+        </w:rPr>
+        <w:t>Premiership</w:t>
+      </w:r>
+      <w:proofErr w:type="spellEnd"/>
+      <w:r>
+        <w:rPr>
+          <w:rFonts w:ascii="Times New Roman" w:hAnsi="Times New Roman" w:cs="Times New Roman"/>
+          <w:sz w:val="24"/>
+          <w:szCs w:val="24"/>
+        </w:rPr>
+        <w:t xml:space="preserve"> szezont. Az adataink 8 táblát ölelnek fel. A táblák név szerint: Game, </w:t>
+      </w:r>
+      <w:proofErr w:type="spellStart"/>
+      <w:r>
+        <w:rPr>
+          <w:rFonts w:ascii="Times New Roman" w:hAnsi="Times New Roman" w:cs="Times New Roman"/>
+          <w:sz w:val="24"/>
+          <w:szCs w:val="24"/>
+        </w:rPr>
+        <w:t>Goal</w:t>
+      </w:r>
+      <w:proofErr w:type="spellEnd"/>
+      <w:r>
+        <w:rPr>
+          <w:rFonts w:ascii="Times New Roman" w:hAnsi="Times New Roman" w:cs="Times New Roman"/>
+          <w:sz w:val="24"/>
+          <w:szCs w:val="24"/>
+        </w:rPr>
+        <w:t xml:space="preserve">, Manager, </w:t>
+      </w:r>
+      <w:proofErr w:type="spellStart"/>
+      <w:r>
+        <w:rPr>
+          <w:rFonts w:ascii="Times New Roman" w:hAnsi="Times New Roman" w:cs="Times New Roman"/>
+          <w:sz w:val="24"/>
+          <w:szCs w:val="24"/>
+        </w:rPr>
+        <w:t>Nation</w:t>
+      </w:r>
+      <w:proofErr w:type="spellEnd"/>
+      <w:r>
+        <w:rPr>
+          <w:rFonts w:ascii="Times New Roman" w:hAnsi="Times New Roman" w:cs="Times New Roman"/>
+          <w:sz w:val="24"/>
+          <w:szCs w:val="24"/>
+        </w:rPr>
+        <w:t xml:space="preserve">, </w:t>
+      </w:r>
+      <w:proofErr w:type="spellStart"/>
+      <w:r>
+        <w:rPr>
+          <w:rFonts w:ascii="Times New Roman" w:hAnsi="Times New Roman" w:cs="Times New Roman"/>
+          <w:sz w:val="24"/>
+          <w:szCs w:val="24"/>
+        </w:rPr>
+        <w:t>Player</w:t>
+      </w:r>
+      <w:proofErr w:type="spellEnd"/>
+      <w:r>
+        <w:rPr>
+          <w:rFonts w:ascii="Times New Roman" w:hAnsi="Times New Roman" w:cs="Times New Roman"/>
+          <w:sz w:val="24"/>
+          <w:szCs w:val="24"/>
+        </w:rPr>
+        <w:t xml:space="preserve">, Team, </w:t>
+      </w:r>
+      <w:proofErr w:type="spellStart"/>
+      <w:r>
+        <w:rPr>
+          <w:rFonts w:ascii="Times New Roman" w:hAnsi="Times New Roman" w:cs="Times New Roman"/>
+          <w:sz w:val="24"/>
+          <w:szCs w:val="24"/>
+        </w:rPr>
+        <w:t>Team_Manager</w:t>
+      </w:r>
+      <w:proofErr w:type="spellEnd"/>
+      <w:r>
+        <w:rPr>
+          <w:rFonts w:ascii="Times New Roman" w:hAnsi="Times New Roman" w:cs="Times New Roman"/>
+          <w:sz w:val="24"/>
+          <w:szCs w:val="24"/>
+        </w:rPr>
+        <w:t xml:space="preserve">, </w:t>
+      </w:r>
+      <w:proofErr w:type="spellStart"/>
+      <w:r>
+        <w:rPr>
+          <w:rFonts w:ascii="Times New Roman" w:hAnsi="Times New Roman" w:cs="Times New Roman"/>
+          <w:sz w:val="24"/>
+          <w:szCs w:val="24"/>
+        </w:rPr>
+        <w:t>Trophy</w:t>
+      </w:r>
+      <w:proofErr w:type="spellEnd"/>
+      <w:r>
+        <w:rPr>
+          <w:rFonts w:ascii="Times New Roman" w:hAnsi="Times New Roman" w:cs="Times New Roman"/>
+          <w:sz w:val="24"/>
+          <w:szCs w:val="24"/>
+        </w:rPr>
+        <w:t>.</w:t>
       </w:r>
     </w:p>
     <w:p>
@@ -506,7 +626,23 @@
           <w:sz w:val="24"/>
           <w:szCs w:val="24"/>
         </w:rPr>
-        <w:t>Hány angol játékos volt a legtöbb hazai gólt szerző csapatban?</w:t>
+        <w:t>Hány angol játékos volt a</w:t>
+      </w:r>
+      <w:r>
+        <w:rPr>
+          <w:rFonts w:ascii="Times New Roman" w:hAnsi="Times New Roman" w:cs="Times New Roman"/>
+          <w:sz w:val="24"/>
+          <w:szCs w:val="24"/>
+        </w:rPr>
+        <w:t>z egy meccs alatt</w:t>
+      </w:r>
+      <w:r>
+        <w:rPr>
+          <w:rFonts w:ascii="Times New Roman" w:hAnsi="Times New Roman" w:cs="Times New Roman"/>
+          <w:sz w:val="24"/>
+          <w:szCs w:val="24"/>
+        </w:rPr>
+        <w:t xml:space="preserve"> legtöbb hazai gólt szerző csapatban?</w:t>
       </w:r>
     </w:p>
     <w:p>
@@ -617,9 +753,10 @@
           <w:rFonts w:ascii="Times New Roman" w:hAnsi="Times New Roman" w:cs="Times New Roman"/>
           <w:b/>
           <w:bCs/>
-          <w:color w:val="FF0000"/>
-          <w:sz w:val="24"/>
-          <w:szCs w:val="24"/>
+          <w:color w:val="auto"/>
+          <w:sz w:val="24"/>
+          <w:szCs w:val="24"/>
+          <w:u w:val="single"/>
         </w:rPr>
       </w:pPr>
       <w:r>
@@ -771,8 +908,22 @@
                 <w:szCs w:val="24"/>
                 <w:u w:val="single"/>
               </w:rPr>
-              <w:t>Adatbázis: PremierShip</w:t>
-            </w:r>
+              <w:t xml:space="preserve">Adatbázis: </w:t>
+            </w:r>
+            <w:proofErr w:type="spellStart"/>
+            <w:r>
+              <w:rPr>
+                <w:rFonts w:ascii="Times New Roman" w:hAnsi="Times New Roman" w:cs="Times New Roman"/>
+                <w:b/>
+                <w:bCs/>
+                <w:color w:val="FFFFFF" w:themeColor="background1"/>
+                <w:sz w:val="24"/>
+                <w:szCs w:val="24"/>
+                <w:u w:val="single"/>
+              </w:rPr>
+              <w:t>PremierShip</w:t>
+            </w:r>
+            <w:proofErr w:type="spellEnd"/>
           </w:p>
         </w:tc>
       </w:tr>
@@ -1481,7 +1632,29 @@
                 <w:sz w:val="24"/>
                 <w:szCs w:val="24"/>
               </w:rPr>
-              <w:t>MANAGER_NAME [nvarchar(50)] NOT NULL</w:t>
+              <w:t>MANAGER_NAME [</w:t>
+            </w:r>
+            <w:proofErr w:type="spellStart"/>
+            <w:r>
+              <w:rPr>
+                <w:rFonts w:ascii="Times New Roman" w:hAnsi="Times New Roman" w:cs="Times New Roman"/>
+                <w:b/>
+                <w:bCs/>
+                <w:sz w:val="24"/>
+                <w:szCs w:val="24"/>
+              </w:rPr>
+              <w:t>nvarchar</w:t>
+            </w:r>
+            <w:proofErr w:type="spellEnd"/>
+            <w:r>
+              <w:rPr>
+                <w:rFonts w:ascii="Times New Roman" w:hAnsi="Times New Roman" w:cs="Times New Roman"/>
+                <w:b/>
+                <w:bCs/>
+                <w:sz w:val="24"/>
+                <w:szCs w:val="24"/>
+              </w:rPr>
+              <w:t>(50)] NOT NULL</w:t>
             </w:r>
           </w:p>
         </w:tc>
@@ -1676,7 +1849,29 @@
                 <w:sz w:val="24"/>
                 <w:szCs w:val="24"/>
               </w:rPr>
-              <w:t xml:space="preserve"> [date] NOT NULL</w:t>
+              <w:t xml:space="preserve"> [</w:t>
+            </w:r>
+            <w:proofErr w:type="spellStart"/>
+            <w:r>
+              <w:rPr>
+                <w:rFonts w:ascii="Times New Roman" w:hAnsi="Times New Roman" w:cs="Times New Roman"/>
+                <w:b/>
+                <w:bCs/>
+                <w:sz w:val="24"/>
+                <w:szCs w:val="24"/>
+              </w:rPr>
+              <w:t>date</w:t>
+            </w:r>
+            <w:proofErr w:type="spellEnd"/>
+            <w:r>
+              <w:rPr>
+                <w:rFonts w:ascii="Times New Roman" w:hAnsi="Times New Roman" w:cs="Times New Roman"/>
+                <w:b/>
+                <w:bCs/>
+                <w:sz w:val="24"/>
+                <w:szCs w:val="24"/>
+              </w:rPr>
+              <w:t>] NOT NULL</w:t>
             </w:r>
           </w:p>
         </w:tc>
@@ -2004,7 +2199,29 @@
                 <w:sz w:val="24"/>
                 <w:szCs w:val="24"/>
               </w:rPr>
-              <w:t>NATION_NAME [nvarchar(50)] NOT NULL</w:t>
+              <w:t>NATION_NAME [</w:t>
+            </w:r>
+            <w:proofErr w:type="spellStart"/>
+            <w:r>
+              <w:rPr>
+                <w:rFonts w:ascii="Times New Roman" w:hAnsi="Times New Roman" w:cs="Times New Roman"/>
+                <w:b/>
+                <w:bCs/>
+                <w:sz w:val="24"/>
+                <w:szCs w:val="24"/>
+              </w:rPr>
+              <w:t>nvarchar</w:t>
+            </w:r>
+            <w:proofErr w:type="spellEnd"/>
+            <w:r>
+              <w:rPr>
+                <w:rFonts w:ascii="Times New Roman" w:hAnsi="Times New Roman" w:cs="Times New Roman"/>
+                <w:b/>
+                <w:bCs/>
+                <w:sz w:val="24"/>
+                <w:szCs w:val="24"/>
+              </w:rPr>
+              <w:t>(50)] NOT NULL</w:t>
             </w:r>
           </w:p>
         </w:tc>
@@ -2161,7 +2378,29 @@
                 <w:sz w:val="24"/>
                 <w:szCs w:val="24"/>
               </w:rPr>
-              <w:t xml:space="preserve"> [nvarchar(100)] NOT NULL</w:t>
+              <w:t xml:space="preserve"> [</w:t>
+            </w:r>
+            <w:proofErr w:type="spellStart"/>
+            <w:r>
+              <w:rPr>
+                <w:rFonts w:ascii="Times New Roman" w:hAnsi="Times New Roman" w:cs="Times New Roman"/>
+                <w:b/>
+                <w:bCs/>
+                <w:sz w:val="24"/>
+                <w:szCs w:val="24"/>
+              </w:rPr>
+              <w:t>nvarchar</w:t>
+            </w:r>
+            <w:proofErr w:type="spellEnd"/>
+            <w:r>
+              <w:rPr>
+                <w:rFonts w:ascii="Times New Roman" w:hAnsi="Times New Roman" w:cs="Times New Roman"/>
+                <w:b/>
+                <w:bCs/>
+                <w:sz w:val="24"/>
+                <w:szCs w:val="24"/>
+              </w:rPr>
+              <w:t>(100)] NOT NULL</w:t>
             </w:r>
           </w:p>
         </w:tc>
@@ -2386,7 +2625,29 @@
                 <w:sz w:val="24"/>
                 <w:szCs w:val="24"/>
               </w:rPr>
-              <w:t>TEAM_NAME [nvarchar(50)] NOT NULL</w:t>
+              <w:t>TEAM_NAME [</w:t>
+            </w:r>
+            <w:proofErr w:type="spellStart"/>
+            <w:r>
+              <w:rPr>
+                <w:rFonts w:ascii="Times New Roman" w:hAnsi="Times New Roman" w:cs="Times New Roman"/>
+                <w:b/>
+                <w:bCs/>
+                <w:sz w:val="24"/>
+                <w:szCs w:val="24"/>
+              </w:rPr>
+              <w:t>nvarchar</w:t>
+            </w:r>
+            <w:proofErr w:type="spellEnd"/>
+            <w:r>
+              <w:rPr>
+                <w:rFonts w:ascii="Times New Roman" w:hAnsi="Times New Roman" w:cs="Times New Roman"/>
+                <w:b/>
+                <w:bCs/>
+                <w:sz w:val="24"/>
+                <w:szCs w:val="24"/>
+              </w:rPr>
+              <w:t>(50)] NOT NULL</w:t>
             </w:r>
           </w:p>
         </w:tc>
@@ -2611,7 +2872,29 @@
                 <w:sz w:val="24"/>
                 <w:szCs w:val="24"/>
               </w:rPr>
-              <w:t xml:space="preserve"> [date] </w:t>
+              <w:t xml:space="preserve"> [</w:t>
+            </w:r>
+            <w:proofErr w:type="spellStart"/>
+            <w:r>
+              <w:rPr>
+                <w:rFonts w:ascii="Times New Roman" w:hAnsi="Times New Roman" w:cs="Times New Roman"/>
+                <w:b/>
+                <w:bCs/>
+                <w:sz w:val="24"/>
+                <w:szCs w:val="24"/>
+              </w:rPr>
+              <w:t>date</w:t>
+            </w:r>
+            <w:proofErr w:type="spellEnd"/>
+            <w:r>
+              <w:rPr>
+                <w:rFonts w:ascii="Times New Roman" w:hAnsi="Times New Roman" w:cs="Times New Roman"/>
+                <w:b/>
+                <w:bCs/>
+                <w:sz w:val="24"/>
+                <w:szCs w:val="24"/>
+              </w:rPr>
+              <w:t xml:space="preserve">] </w:t>
             </w:r>
             <w:r>
               <w:rPr>
@@ -2670,7 +2953,29 @@
                 <w:sz w:val="24"/>
                 <w:szCs w:val="24"/>
               </w:rPr>
-              <w:t xml:space="preserve"> [date] NULL</w:t>
+              <w:t xml:space="preserve"> [</w:t>
+            </w:r>
+            <w:proofErr w:type="spellStart"/>
+            <w:r>
+              <w:rPr>
+                <w:rFonts w:ascii="Times New Roman" w:hAnsi="Times New Roman" w:cs="Times New Roman"/>
+                <w:b/>
+                <w:bCs/>
+                <w:sz w:val="24"/>
+                <w:szCs w:val="24"/>
+              </w:rPr>
+              <w:t>date</w:t>
+            </w:r>
+            <w:proofErr w:type="spellEnd"/>
+            <w:r>
+              <w:rPr>
+                <w:rFonts w:ascii="Times New Roman" w:hAnsi="Times New Roman" w:cs="Times New Roman"/>
+                <w:b/>
+                <w:bCs/>
+                <w:sz w:val="24"/>
+                <w:szCs w:val="24"/>
+              </w:rPr>
+              <w:t>] NULL</w:t>
             </w:r>
           </w:p>
         </w:tc>

</xml_diff>